<commit_message>
finished adding stuff to report
</commit_message>
<xml_diff>
--- a/lab2/report.docx
+++ b/lab2/report.docx
@@ -183,7 +183,6 @@
         </w:rPr>
         <w:t xml:space="preserve"> (</w:t>
       </w:r>
-      <w:proofErr w:type="gramStart"/>
       <w:r>
         <w:rPr>
           <w:rFonts w:ascii="Cascadia Mono" w:eastAsia="Times New Roman" w:hAnsi="Cascadia Mono" w:cs="Cascadia Mono"/>
@@ -200,17 +199,7 @@
           <w:sz w:val="21"/>
           <w:szCs w:val="21"/>
         </w:rPr>
-        <w:t>(</w:t>
-      </w:r>
-      <w:proofErr w:type="gramEnd"/>
-      <w:r>
-        <w:rPr>
-          <w:rFonts w:ascii="Cascadia Mono" w:eastAsia="Times New Roman" w:hAnsi="Cascadia Mono" w:cs="Cascadia Mono"/>
-          <w:color w:val="FFFFFF"/>
-          <w:sz w:val="21"/>
-          <w:szCs w:val="21"/>
-        </w:rPr>
-        <w:t xml:space="preserve">posedge </w:t>
+        <w:t xml:space="preserve">(posedge </w:t>
       </w:r>
       <w:proofErr w:type="spellStart"/>
       <w:r>
@@ -423,17 +412,7 @@
           <w:sz w:val="21"/>
           <w:szCs w:val="21"/>
         </w:rPr>
-        <w:t>$</w:t>
-      </w:r>
-      <w:proofErr w:type="gramStart"/>
-      <w:r>
-        <w:rPr>
-          <w:rFonts w:ascii="Cascadia Mono" w:eastAsia="Times New Roman" w:hAnsi="Cascadia Mono" w:cs="Cascadia Mono"/>
-          <w:color w:val="FF9D00"/>
-          <w:sz w:val="21"/>
-          <w:szCs w:val="21"/>
-        </w:rPr>
-        <w:t>error</w:t>
+        <w:t>$error</w:t>
       </w:r>
       <w:r>
         <w:rPr>
@@ -444,7 +423,6 @@
         </w:rPr>
         <w:t>(</w:t>
       </w:r>
-      <w:proofErr w:type="gramEnd"/>
       <w:r>
         <w:rPr>
           <w:rFonts w:ascii="Cascadia Mono" w:eastAsia="Times New Roman" w:hAnsi="Cascadia Mono" w:cs="Cascadia Mono"/>
@@ -571,6 +549,7 @@
         <w:rPr>
           <w:noProof/>
         </w:rPr>
+        <w:lastRenderedPageBreak/>
         <w:drawing>
           <wp:inline distT="0" distB="0" distL="0" distR="0" wp14:anchorId="647A01A5" wp14:editId="7E186C50">
             <wp:extent cx="5943600" cy="3966845"/>
@@ -622,6 +601,7 @@
         </w:numPr>
       </w:pPr>
       <w:r>
+        <w:lastRenderedPageBreak/>
         <w:t>Done cleared too late</w:t>
       </w:r>
     </w:p>
@@ -831,73 +811,7 @@
     </w:p>
     <w:p>
       <w:r>
-        <w:t>Detected via a watchdog (</w:t>
-      </w:r>
-      <w:proofErr w:type="spellStart"/>
-      <w:r>
-        <w:t>monitor.svh</w:t>
-      </w:r>
-      <w:proofErr w:type="spellEnd"/>
-      <w:r>
-        <w:t xml:space="preserve"> line 131) that quits the simulation after done is not seen for 100k cycles.</w:t>
-      </w:r>
-    </w:p>
-    <w:p>
-      <w:r>
-        <w:rPr>
-          <w:noProof/>
-        </w:rPr>
-        <w:drawing>
-          <wp:inline distT="0" distB="0" distL="0" distR="0" wp14:anchorId="0DF8757A" wp14:editId="02CF107E">
-            <wp:extent cx="5943600" cy="2698115"/>
-            <wp:effectExtent l="0" t="0" r="0" b="6985"/>
-            <wp:docPr id="6" name="Picture 6" descr="Graphical user interface, application, Word&#10;&#10;Description automatically generated"/>
-            <wp:cNvGraphicFramePr>
-              <a:graphicFrameLocks xmlns:a="http://schemas.openxmlformats.org/drawingml/2006/main" noChangeAspect="1"/>
-            </wp:cNvGraphicFramePr>
-            <a:graphic xmlns:a="http://schemas.openxmlformats.org/drawingml/2006/main">
-              <a:graphicData uri="http://schemas.openxmlformats.org/drawingml/2006/picture">
-                <pic:pic xmlns:pic="http://schemas.openxmlformats.org/drawingml/2006/picture">
-                  <pic:nvPicPr>
-                    <pic:cNvPr id="6" name="Picture 6" descr="Graphical user interface, application, Word&#10;&#10;Description automatically generated"/>
-                    <pic:cNvPicPr/>
-                  </pic:nvPicPr>
-                  <pic:blipFill>
-                    <a:blip r:embed="rId9"/>
-                    <a:stretch>
-                      <a:fillRect/>
-                    </a:stretch>
-                  </pic:blipFill>
-                  <pic:spPr>
-                    <a:xfrm>
-                      <a:off x="0" y="0"/>
-                      <a:ext cx="5943600" cy="2698115"/>
-                    </a:xfrm>
-                    <a:prstGeom prst="rect">
-                      <a:avLst/>
-                    </a:prstGeom>
-                  </pic:spPr>
-                </pic:pic>
-              </a:graphicData>
-            </a:graphic>
-          </wp:inline>
-        </w:drawing>
-      </w:r>
-    </w:p>
-    <w:p/>
-    <w:p/>
-    <w:p>
-      <w:pPr>
-        <w:pStyle w:val="Heading1"/>
-      </w:pPr>
-      <w:r>
-        <w:t>Bug: Result register changes when circuit done</w:t>
-      </w:r>
-    </w:p>
-    <w:p/>
-    <w:p>
-      <w:r>
-        <w:t>Preconditions:</w:t>
+        <w:t>Steps to detect the bug:</w:t>
       </w:r>
     </w:p>
     <w:p>
@@ -909,7 +823,405 @@
         </w:numPr>
       </w:pPr>
       <w:r>
-        <w:t>Circuit reaches done state</w:t>
+        <w:lastRenderedPageBreak/>
+        <w:t>Created a watchdog timer that reported an error and stopped the simulation if done was not asserted within 100k cycles. (</w:t>
+      </w:r>
+      <w:proofErr w:type="spellStart"/>
+      <w:r>
+        <w:t>monitor.svh</w:t>
+      </w:r>
+      <w:proofErr w:type="spellEnd"/>
+      <w:r>
+        <w:t xml:space="preserve"> line 131)</w:t>
+      </w:r>
+    </w:p>
+    <w:p>
+      <w:r>
+        <w:t>Reported errors from the simulation:</w:t>
+      </w:r>
+    </w:p>
+    <w:p>
+      <w:pPr>
+        <w:pStyle w:val="NoSpacing"/>
+        <w:rPr>
+          <w:sz w:val="16"/>
+          <w:szCs w:val="16"/>
+        </w:rPr>
+      </w:pPr>
+      <w:r>
+        <w:rPr>
+          <w:sz w:val="16"/>
+          <w:szCs w:val="16"/>
+        </w:rPr>
+        <w:t xml:space="preserve">#  WATCHDOG : started at 643185 </w:t>
+      </w:r>
+    </w:p>
+    <w:p>
+      <w:pPr>
+        <w:pStyle w:val="NoSpacing"/>
+        <w:rPr>
+          <w:sz w:val="16"/>
+          <w:szCs w:val="16"/>
+        </w:rPr>
+      </w:pPr>
+      <w:r>
+        <w:rPr>
+          <w:sz w:val="16"/>
+          <w:szCs w:val="16"/>
+        </w:rPr>
+        <w:t># ** Error: Time 643195 ns [Assert Property]: Done=1, go=1, done not cleared next cycle.</w:t>
+      </w:r>
+    </w:p>
+    <w:p>
+      <w:pPr>
+        <w:pStyle w:val="NoSpacing"/>
+        <w:rPr>
+          <w:sz w:val="16"/>
+          <w:szCs w:val="16"/>
+        </w:rPr>
+      </w:pPr>
+      <w:r>
+        <w:rPr>
+          <w:sz w:val="16"/>
+          <w:szCs w:val="16"/>
+        </w:rPr>
+        <w:t xml:space="preserve">#    Time: 643195 ns Started: 643185 ns  Scope: </w:t>
+      </w:r>
+      <w:proofErr w:type="spellStart"/>
+      <w:r>
+        <w:rPr>
+          <w:sz w:val="16"/>
+          <w:szCs w:val="16"/>
+        </w:rPr>
+        <w:t>fib_tb</w:t>
+      </w:r>
+      <w:proofErr w:type="spellEnd"/>
+      <w:r>
+        <w:rPr>
+          <w:sz w:val="16"/>
+          <w:szCs w:val="16"/>
+        </w:rPr>
+        <w:t xml:space="preserve"> File: /home/UFAD/ryan.laur/reconfigurable-computing-2/lab2/fib_tb.sv Line: 101</w:t>
+      </w:r>
+    </w:p>
+    <w:p>
+      <w:pPr>
+        <w:pStyle w:val="NoSpacing"/>
+        <w:rPr>
+          <w:sz w:val="16"/>
+          <w:szCs w:val="16"/>
+        </w:rPr>
+      </w:pPr>
+      <w:r>
+        <w:rPr>
+          <w:sz w:val="16"/>
+          <w:szCs w:val="16"/>
+        </w:rPr>
+        <w:t># ** Error: Time 643205 ns [Assert Property]: Done=1, go=0, done not stable.</w:t>
+      </w:r>
+    </w:p>
+    <w:p>
+      <w:pPr>
+        <w:pStyle w:val="NoSpacing"/>
+        <w:rPr>
+          <w:sz w:val="16"/>
+          <w:szCs w:val="16"/>
+        </w:rPr>
+      </w:pPr>
+      <w:r>
+        <w:rPr>
+          <w:sz w:val="16"/>
+          <w:szCs w:val="16"/>
+        </w:rPr>
+        <w:t xml:space="preserve">#    Time: 643205 ns Started: 643195 ns  Scope: </w:t>
+      </w:r>
+      <w:proofErr w:type="spellStart"/>
+      <w:r>
+        <w:rPr>
+          <w:sz w:val="16"/>
+          <w:szCs w:val="16"/>
+        </w:rPr>
+        <w:t>fib_tb</w:t>
+      </w:r>
+      <w:proofErr w:type="spellEnd"/>
+      <w:r>
+        <w:rPr>
+          <w:sz w:val="16"/>
+          <w:szCs w:val="16"/>
+        </w:rPr>
+        <w:t xml:space="preserve"> File: /home/UFAD/ryan.laur/reconfigurable-computing-2/lab2/fib_tb.sv Line: 109</w:t>
+      </w:r>
+    </w:p>
+    <w:p>
+      <w:pPr>
+        <w:pStyle w:val="NoSpacing"/>
+        <w:rPr>
+          <w:sz w:val="16"/>
+          <w:szCs w:val="16"/>
+        </w:rPr>
+      </w:pPr>
+      <w:r>
+        <w:rPr>
+          <w:sz w:val="16"/>
+          <w:szCs w:val="16"/>
+        </w:rPr>
+        <w:t># ** Error: Time 643205 ns [Assert Property]: done not cleared after go asserted.</w:t>
+      </w:r>
+    </w:p>
+    <w:p>
+      <w:pPr>
+        <w:pStyle w:val="NoSpacing"/>
+        <w:rPr>
+          <w:sz w:val="16"/>
+          <w:szCs w:val="16"/>
+        </w:rPr>
+      </w:pPr>
+      <w:r>
+        <w:rPr>
+          <w:sz w:val="16"/>
+          <w:szCs w:val="16"/>
+        </w:rPr>
+        <w:t xml:space="preserve">#    Time: 643205 ns Started: 643205 ns  Scope: </w:t>
+      </w:r>
+      <w:proofErr w:type="spellStart"/>
+      <w:r>
+        <w:rPr>
+          <w:sz w:val="16"/>
+          <w:szCs w:val="16"/>
+        </w:rPr>
+        <w:t>fib_tb</w:t>
+      </w:r>
+      <w:proofErr w:type="spellEnd"/>
+      <w:r>
+        <w:rPr>
+          <w:sz w:val="16"/>
+          <w:szCs w:val="16"/>
+        </w:rPr>
+        <w:t xml:space="preserve"> File: /home/UFAD/ryan.laur/reconfigurable-computing-2/lab2/fib_tb.sv Line: 113</w:t>
+      </w:r>
+    </w:p>
+    <w:p>
+      <w:pPr>
+        <w:pStyle w:val="NoSpacing"/>
+        <w:rPr>
+          <w:sz w:val="16"/>
+          <w:szCs w:val="16"/>
+        </w:rPr>
+      </w:pPr>
+      <w:r>
+        <w:rPr>
+          <w:sz w:val="16"/>
+          <w:szCs w:val="16"/>
+        </w:rPr>
+        <w:t>#  done is not asserted time:1643180</w:t>
+      </w:r>
+    </w:p>
+    <w:p>
+      <w:pPr>
+        <w:pStyle w:val="NoSpacing"/>
+        <w:rPr>
+          <w:sz w:val="16"/>
+          <w:szCs w:val="16"/>
+        </w:rPr>
+      </w:pPr>
+      <w:r>
+        <w:rPr>
+          <w:sz w:val="16"/>
+          <w:szCs w:val="16"/>
+        </w:rPr>
+        <w:t xml:space="preserve">#  WARNING::WATCHDOG BITED </w:t>
+      </w:r>
+    </w:p>
+    <w:p>
+      <w:pPr>
+        <w:pStyle w:val="NoSpacing"/>
+        <w:rPr>
+          <w:sz w:val="16"/>
+          <w:szCs w:val="16"/>
+        </w:rPr>
+      </w:pPr>
+      <w:r>
+        <w:rPr>
+          <w:sz w:val="16"/>
+          <w:szCs w:val="16"/>
+        </w:rPr>
+        <w:t># ** Note: $stop    : /home/UFAD/ryan.laur/reconfigurable-computing-2/lab2/monitor.svh(146)</w:t>
+      </w:r>
+    </w:p>
+    <w:p>
+      <w:pPr>
+        <w:pStyle w:val="NoSpacing"/>
+        <w:rPr>
+          <w:sz w:val="16"/>
+          <w:szCs w:val="16"/>
+        </w:rPr>
+      </w:pPr>
+      <w:r>
+        <w:rPr>
+          <w:sz w:val="16"/>
+          <w:szCs w:val="16"/>
+        </w:rPr>
+        <w:t>#    Time: 1643180 ns  Iteration: 1  Region: /</w:t>
+      </w:r>
+      <w:proofErr w:type="spellStart"/>
+      <w:r>
+        <w:rPr>
+          <w:sz w:val="16"/>
+          <w:szCs w:val="16"/>
+        </w:rPr>
+        <w:t>fib_tb_sv_unit</w:t>
+      </w:r>
+      <w:proofErr w:type="spellEnd"/>
+      <w:r>
+        <w:rPr>
+          <w:sz w:val="16"/>
+          <w:szCs w:val="16"/>
+        </w:rPr>
+        <w:t>::</w:t>
+      </w:r>
+      <w:proofErr w:type="spellStart"/>
+      <w:r>
+        <w:rPr>
+          <w:sz w:val="16"/>
+          <w:szCs w:val="16"/>
+        </w:rPr>
+        <w:t>start_monitor</w:t>
+      </w:r>
+      <w:proofErr w:type="spellEnd"/>
+      <w:r>
+        <w:rPr>
+          <w:sz w:val="16"/>
+          <w:szCs w:val="16"/>
+        </w:rPr>
+        <w:t xml:space="preserve"> #(6, 32)::watchdog</w:t>
+      </w:r>
+    </w:p>
+    <w:p>
+      <w:pPr>
+        <w:pStyle w:val="NoSpacing"/>
+        <w:rPr>
+          <w:sz w:val="16"/>
+          <w:szCs w:val="16"/>
+        </w:rPr>
+      </w:pPr>
+      <w:r>
+        <w:rPr>
+          <w:sz w:val="16"/>
+          <w:szCs w:val="16"/>
+        </w:rPr>
+        <w:t xml:space="preserve"># Break in </w:t>
+      </w:r>
+      <w:proofErr w:type="spellStart"/>
+      <w:r>
+        <w:rPr>
+          <w:sz w:val="16"/>
+          <w:szCs w:val="16"/>
+        </w:rPr>
+        <w:t>NamedForkStat</w:t>
+      </w:r>
+      <w:proofErr w:type="spellEnd"/>
+      <w:r>
+        <w:rPr>
+          <w:sz w:val="16"/>
+          <w:szCs w:val="16"/>
+        </w:rPr>
+        <w:t xml:space="preserve"> </w:t>
+      </w:r>
+      <w:proofErr w:type="spellStart"/>
+      <w:r>
+        <w:rPr>
+          <w:sz w:val="16"/>
+          <w:szCs w:val="16"/>
+        </w:rPr>
+        <w:t>fib_tb_sv_unit</w:t>
+      </w:r>
+      <w:proofErr w:type="spellEnd"/>
+      <w:r>
+        <w:rPr>
+          <w:sz w:val="16"/>
+          <w:szCs w:val="16"/>
+        </w:rPr>
+        <w:t>/</w:t>
+      </w:r>
+      <w:proofErr w:type="spellStart"/>
+      <w:r>
+        <w:rPr>
+          <w:sz w:val="16"/>
+          <w:szCs w:val="16"/>
+        </w:rPr>
+        <w:t>start_monitor</w:t>
+      </w:r>
+      <w:proofErr w:type="spellEnd"/>
+      <w:r>
+        <w:rPr>
+          <w:sz w:val="16"/>
+          <w:szCs w:val="16"/>
+        </w:rPr>
+        <w:t>::watchdog/</w:t>
+      </w:r>
+      <w:proofErr w:type="spellStart"/>
+      <w:r>
+        <w:rPr>
+          <w:sz w:val="16"/>
+          <w:szCs w:val="16"/>
+        </w:rPr>
+        <w:t>watch_dog</w:t>
+      </w:r>
+      <w:proofErr w:type="spellEnd"/>
+      <w:r>
+        <w:rPr>
+          <w:sz w:val="16"/>
+          <w:szCs w:val="16"/>
+        </w:rPr>
+        <w:t xml:space="preserve"> at /home/UFAD/</w:t>
+      </w:r>
+      <w:proofErr w:type="spellStart"/>
+      <w:r>
+        <w:rPr>
+          <w:sz w:val="16"/>
+          <w:szCs w:val="16"/>
+        </w:rPr>
+        <w:t>ryan.laur</w:t>
+      </w:r>
+      <w:proofErr w:type="spellEnd"/>
+      <w:r>
+        <w:rPr>
+          <w:sz w:val="16"/>
+          <w:szCs w:val="16"/>
+        </w:rPr>
+        <w:t>/reconfigurable-computing-2/lab2/</w:t>
+      </w:r>
+      <w:proofErr w:type="spellStart"/>
+      <w:r>
+        <w:rPr>
+          <w:sz w:val="16"/>
+          <w:szCs w:val="16"/>
+        </w:rPr>
+        <w:t>monitor.svh</w:t>
+      </w:r>
+      <w:proofErr w:type="spellEnd"/>
+      <w:r>
+        <w:rPr>
+          <w:sz w:val="16"/>
+          <w:szCs w:val="16"/>
+        </w:rPr>
+        <w:t xml:space="preserve"> line 146</w:t>
+      </w:r>
+    </w:p>
+    <w:p/>
+    <w:p/>
+    <w:p/>
+    <w:p>
+      <w:pPr>
+        <w:pStyle w:val="Heading1"/>
+      </w:pPr>
+      <w:r>
+        <w:t>Bug: Result register changes when circuit done</w:t>
+      </w:r>
+    </w:p>
+    <w:p>
+      <w:r>
+        <w:t>Preconditions:</w:t>
       </w:r>
     </w:p>
     <w:p>
@@ -921,12 +1233,7 @@
         </w:numPr>
       </w:pPr>
       <w:r>
-        <w:t>Circuit asserts done signal</w:t>
-      </w:r>
-    </w:p>
-    <w:p>
-      <w:r>
-        <w:t>Violation:</w:t>
+        <w:t>Circuit reaches done state</w:t>
       </w:r>
     </w:p>
     <w:p>
@@ -938,6 +1245,23 @@
         </w:numPr>
       </w:pPr>
       <w:r>
+        <w:t>Circuit asserts done signal</w:t>
+      </w:r>
+    </w:p>
+    <w:p>
+      <w:r>
+        <w:t>Violation:</w:t>
+      </w:r>
+    </w:p>
+    <w:p>
+      <w:pPr>
+        <w:pStyle w:val="ListParagraph"/>
+        <w:numPr>
+          <w:ilvl w:val="0"/>
+          <w:numId w:val="1"/>
+        </w:numPr>
+      </w:pPr>
+      <w:r>
         <w:t>Result register changes as done is asserted, which should not happen.</w:t>
       </w:r>
     </w:p>
@@ -969,7 +1293,6 @@
         <w:t>// upon completion, (</w:t>
       </w:r>
       <w:proofErr w:type="spellStart"/>
-      <w:proofErr w:type="gramStart"/>
       <w:r>
         <w:rPr>
           <w:rFonts w:ascii="Cascadia Mono" w:eastAsia="Times New Roman" w:hAnsi="Cascadia Mono" w:cs="Cascadia Mono"/>
@@ -982,7 +1305,6 @@
         <w:t>ie</w:t>
       </w:r>
       <w:proofErr w:type="spellEnd"/>
-      <w:proofErr w:type="gramEnd"/>
       <w:r>
         <w:rPr>
           <w:rFonts w:ascii="Cascadia Mono" w:eastAsia="Times New Roman" w:hAnsi="Cascadia Mono" w:cs="Cascadia Mono"/>
@@ -1051,7 +1373,6 @@
         </w:rPr>
         <w:t xml:space="preserve"> (</w:t>
       </w:r>
-      <w:proofErr w:type="gramStart"/>
       <w:r>
         <w:rPr>
           <w:rFonts w:ascii="Cascadia Mono" w:eastAsia="Times New Roman" w:hAnsi="Cascadia Mono" w:cs="Cascadia Mono"/>
@@ -1068,17 +1389,7 @@
           <w:sz w:val="21"/>
           <w:szCs w:val="21"/>
         </w:rPr>
-        <w:t>(</w:t>
-      </w:r>
-      <w:proofErr w:type="gramEnd"/>
-      <w:r>
-        <w:rPr>
-          <w:rFonts w:ascii="Cascadia Mono" w:eastAsia="Times New Roman" w:hAnsi="Cascadia Mono" w:cs="Cascadia Mono"/>
-          <w:color w:val="FFFFFF"/>
-          <w:sz w:val="21"/>
-          <w:szCs w:val="21"/>
-        </w:rPr>
-        <w:t xml:space="preserve">posedge </w:t>
+        <w:t xml:space="preserve">(posedge </w:t>
       </w:r>
       <w:proofErr w:type="spellStart"/>
       <w:r>
@@ -1318,17 +1629,7 @@
           <w:sz w:val="21"/>
           <w:szCs w:val="21"/>
         </w:rPr>
-        <w:t>$</w:t>
-      </w:r>
-      <w:proofErr w:type="gramStart"/>
-      <w:r>
-        <w:rPr>
-          <w:rFonts w:ascii="Cascadia Mono" w:eastAsia="Times New Roman" w:hAnsi="Cascadia Mono" w:cs="Cascadia Mono"/>
-          <w:color w:val="FF9D00"/>
-          <w:sz w:val="21"/>
-          <w:szCs w:val="21"/>
-        </w:rPr>
-        <w:t>error</w:t>
+        <w:t>$error</w:t>
       </w:r>
       <w:r>
         <w:rPr>
@@ -1339,7 +1640,6 @@
         </w:rPr>
         <w:t>(</w:t>
       </w:r>
-      <w:proofErr w:type="gramEnd"/>
       <w:r>
         <w:rPr>
           <w:rFonts w:ascii="Cascadia Mono" w:eastAsia="Times New Roman" w:hAnsi="Cascadia Mono" w:cs="Cascadia Mono"/>
@@ -1445,7 +1745,6 @@
         <w:t>// upon completion, (</w:t>
       </w:r>
       <w:proofErr w:type="spellStart"/>
-      <w:proofErr w:type="gramStart"/>
       <w:r>
         <w:rPr>
           <w:rFonts w:ascii="Cascadia Mono" w:eastAsia="Times New Roman" w:hAnsi="Cascadia Mono" w:cs="Cascadia Mono"/>
@@ -1458,7 +1757,6 @@
         <w:t>ie</w:t>
       </w:r>
       <w:proofErr w:type="spellEnd"/>
-      <w:proofErr w:type="gramEnd"/>
       <w:r>
         <w:rPr>
           <w:rFonts w:ascii="Cascadia Mono" w:eastAsia="Times New Roman" w:hAnsi="Cascadia Mono" w:cs="Cascadia Mono"/>
@@ -1527,7 +1825,6 @@
         </w:rPr>
         <w:t xml:space="preserve"> (</w:t>
       </w:r>
-      <w:proofErr w:type="gramStart"/>
       <w:r>
         <w:rPr>
           <w:rFonts w:ascii="Cascadia Mono" w:eastAsia="Times New Roman" w:hAnsi="Cascadia Mono" w:cs="Cascadia Mono"/>
@@ -1544,17 +1841,7 @@
           <w:sz w:val="21"/>
           <w:szCs w:val="21"/>
         </w:rPr>
-        <w:t>(</w:t>
-      </w:r>
-      <w:proofErr w:type="gramEnd"/>
-      <w:r>
-        <w:rPr>
-          <w:rFonts w:ascii="Cascadia Mono" w:eastAsia="Times New Roman" w:hAnsi="Cascadia Mono" w:cs="Cascadia Mono"/>
-          <w:color w:val="FFFFFF"/>
-          <w:sz w:val="21"/>
-          <w:szCs w:val="21"/>
-        </w:rPr>
-        <w:t xml:space="preserve">posedge </w:t>
+        <w:t xml:space="preserve">(posedge </w:t>
       </w:r>
       <w:proofErr w:type="spellStart"/>
       <w:r>
@@ -1794,17 +2081,7 @@
           <w:sz w:val="21"/>
           <w:szCs w:val="21"/>
         </w:rPr>
-        <w:t>$</w:t>
-      </w:r>
-      <w:proofErr w:type="gramStart"/>
-      <w:r>
-        <w:rPr>
-          <w:rFonts w:ascii="Cascadia Mono" w:eastAsia="Times New Roman" w:hAnsi="Cascadia Mono" w:cs="Cascadia Mono"/>
-          <w:color w:val="FF9D00"/>
-          <w:sz w:val="21"/>
-          <w:szCs w:val="21"/>
-        </w:rPr>
-        <w:t>error</w:t>
+        <w:t>$error</w:t>
       </w:r>
       <w:r>
         <w:rPr>
@@ -1815,7 +2092,6 @@
         </w:rPr>
         <w:t>(</w:t>
       </w:r>
-      <w:proofErr w:type="gramEnd"/>
       <w:r>
         <w:rPr>
           <w:rFonts w:ascii="Cascadia Mono" w:eastAsia="Times New Roman" w:hAnsi="Cascadia Mono" w:cs="Cascadia Mono"/>
@@ -1907,6 +2183,7 @@
         <w:rPr>
           <w:noProof/>
         </w:rPr>
+        <w:lastRenderedPageBreak/>
         <w:drawing>
           <wp:inline distT="0" distB="0" distL="0" distR="0" wp14:anchorId="6D614CD7" wp14:editId="2BE1D6F9">
             <wp:extent cx="5943600" cy="2684780"/>
@@ -1923,7 +2200,7 @@
                     <pic:cNvPicPr/>
                   </pic:nvPicPr>
                   <pic:blipFill>
-                    <a:blip r:embed="rId10"/>
+                    <a:blip r:embed="rId9"/>
                     <a:stretch>
                       <a:fillRect/>
                     </a:stretch>
@@ -2008,6 +2285,7 @@
         <w:rPr>
           <w:noProof/>
         </w:rPr>
+        <w:lastRenderedPageBreak/>
         <w:drawing>
           <wp:inline distT="0" distB="0" distL="0" distR="0" wp14:anchorId="6190AFBF" wp14:editId="0AEF0DB2">
             <wp:extent cx="5943600" cy="3298825"/>
@@ -2024,7 +2302,7 @@
                     <pic:cNvPicPr/>
                   </pic:nvPicPr>
                   <pic:blipFill>
-                    <a:blip r:embed="rId11"/>
+                    <a:blip r:embed="rId10"/>
                     <a:stretch>
                       <a:fillRect/>
                     </a:stretch>
@@ -2055,20 +2333,231 @@
         <w:pStyle w:val="Heading1"/>
       </w:pPr>
       <w:r>
+        <w:lastRenderedPageBreak/>
         <w:t>Overflow bugs</w:t>
       </w:r>
     </w:p>
+    <w:p>
+      <w:r>
+        <w:t>Preconditions:</w:t>
+      </w:r>
+    </w:p>
+    <w:p>
+      <w:pPr>
+        <w:pStyle w:val="ListParagraph"/>
+        <w:numPr>
+          <w:ilvl w:val="0"/>
+          <w:numId w:val="1"/>
+        </w:numPr>
+      </w:pPr>
+      <w:r>
+        <w:t>DUT was passed an input that would cause it to overflow</w:t>
+      </w:r>
+    </w:p>
+    <w:p>
+      <w:r>
+        <w:t>Violation:</w:t>
+      </w:r>
+    </w:p>
+    <w:p>
+      <w:pPr>
+        <w:pStyle w:val="ListParagraph"/>
+        <w:numPr>
+          <w:ilvl w:val="0"/>
+          <w:numId w:val="1"/>
+        </w:numPr>
+      </w:pPr>
+      <w:r>
+        <w:t>Overflow flag not asserted</w:t>
+      </w:r>
+    </w:p>
     <w:p/>
     <w:p>
       <w:r>
+        <w:t xml:space="preserve">Detected by utilizing an overflow model function, which truncates the actual value of the correct result to OUTPUT_WIDTH, and compares with the original </w:t>
+      </w:r>
+      <w:proofErr w:type="spellStart"/>
+      <w:r>
+        <w:t>longint</w:t>
+      </w:r>
+      <w:proofErr w:type="spellEnd"/>
+      <w:r>
+        <w:t xml:space="preserve"> result. If they’re different, overflow occurred and the testbench will assert that the DUT asserts its overflow flag. </w:t>
+      </w:r>
+    </w:p>
+    <w:p/>
+    <w:p>
+      <w:r>
+        <w:t xml:space="preserve">Accompanying testbench error: </w:t>
+      </w:r>
+    </w:p>
+    <w:p>
+      <w:pPr>
+        <w:rPr>
+          <w:sz w:val="16"/>
+          <w:szCs w:val="16"/>
+        </w:rPr>
+      </w:pPr>
+      <w:r>
+        <w:rPr>
+          <w:sz w:val="16"/>
+          <w:szCs w:val="16"/>
+        </w:rPr>
+        <w:t xml:space="preserve"># Time 445 ns [Scoreboard] Result test failed: </w:t>
+      </w:r>
+      <w:proofErr w:type="spellStart"/>
+      <w:r>
+        <w:rPr>
+          <w:sz w:val="16"/>
+          <w:szCs w:val="16"/>
+        </w:rPr>
+        <w:t>full_add_r</w:t>
+      </w:r>
+      <w:proofErr w:type="spellEnd"/>
+      <w:r>
+        <w:rPr>
+          <w:sz w:val="16"/>
+          <w:szCs w:val="16"/>
+        </w:rPr>
+        <w:t xml:space="preserve"> = h00000008 instead of h1e8d0a40 for n = h31.</w:t>
+      </w:r>
+    </w:p>
+    <w:p>
+      <w:pPr>
+        <w:rPr>
+          <w:sz w:val="16"/>
+          <w:szCs w:val="16"/>
+        </w:rPr>
+      </w:pPr>
+      <w:r>
+        <w:rPr>
+          <w:sz w:val="16"/>
+          <w:szCs w:val="16"/>
+        </w:rPr>
+        <w:t># Time 445 ns [Scoreboard] Overflow test failed: overflow = 0 instead of 1 for n = h31 and theoretical result = h000000011e8d0a40 and result = h00000008.</w:t>
+      </w:r>
+    </w:p>
+    <w:p>
+      <w:pPr>
+        <w:rPr>
+          <w:sz w:val="16"/>
+          <w:szCs w:val="16"/>
+        </w:rPr>
+      </w:pPr>
+    </w:p>
+    <w:p>
+      <w:pPr>
+        <w:pStyle w:val="Heading1"/>
+      </w:pPr>
+      <w:r>
+        <w:t>Bugs fixed in fib_good</w:t>
+      </w:r>
+    </w:p>
+    <w:p>
+      <w:r>
+        <w:t>This list includes some of the major bugs we fixed in fib_good, but is not exhaustive.</w:t>
+      </w:r>
+    </w:p>
+    <w:p>
+      <w:pPr>
+        <w:pStyle w:val="ListParagraph"/>
+        <w:numPr>
+          <w:ilvl w:val="0"/>
+          <w:numId w:val="1"/>
+        </w:numPr>
+      </w:pPr>
+      <w:r>
+        <w:t>Save circuit inputs in registers</w:t>
+      </w:r>
+    </w:p>
+    <w:p>
+      <w:pPr>
+        <w:pStyle w:val="ListParagraph"/>
+        <w:numPr>
+          <w:ilvl w:val="0"/>
+          <w:numId w:val="1"/>
+        </w:numPr>
+      </w:pPr>
+      <w:r>
+        <w:t>Reset temporary variables to the correct value on circuit reset</w:t>
+      </w:r>
+    </w:p>
+    <w:p>
+      <w:pPr>
+        <w:pStyle w:val="ListParagraph"/>
+        <w:numPr>
+          <w:ilvl w:val="0"/>
+          <w:numId w:val="1"/>
+        </w:numPr>
+      </w:pPr>
+      <w:r>
+        <w:t xml:space="preserve">Fix issues where non-blocking assignments to temp values were being read on the same clock edge </w:t>
+      </w:r>
+    </w:p>
+    <w:p>
+      <w:pPr>
+        <w:pStyle w:val="ListParagraph"/>
+        <w:numPr>
+          <w:ilvl w:val="1"/>
+          <w:numId w:val="1"/>
+        </w:numPr>
+      </w:pPr>
+      <w:r>
+        <w:t>replaced with blocking assignments or rearranged states to ensure values were updated and read properly</w:t>
+      </w:r>
+    </w:p>
+    <w:p>
+      <w:pPr>
+        <w:pStyle w:val="ListParagraph"/>
+        <w:numPr>
+          <w:ilvl w:val="0"/>
+          <w:numId w:val="1"/>
+        </w:numPr>
+      </w:pPr>
+      <w:r>
+        <w:t xml:space="preserve">Defined state </w:t>
+      </w:r>
+      <w:proofErr w:type="spellStart"/>
+      <w:r>
+        <w:t>enum</w:t>
+      </w:r>
+      <w:proofErr w:type="spellEnd"/>
+      <w:r>
+        <w:t xml:space="preserve"> with logic [2:0] specifier to ensure synthesis tools recognize it as a state machine and operate/optimize accordingly</w:t>
+      </w:r>
+    </w:p>
+    <w:p>
+      <w:pPr>
+        <w:pStyle w:val="ListParagraph"/>
+        <w:numPr>
+          <w:ilvl w:val="0"/>
+          <w:numId w:val="1"/>
+        </w:numPr>
+      </w:pPr>
+      <w:r>
+        <w:t>Moved done assertions to proper states to follow guidelines on done signal</w:t>
+      </w:r>
+    </w:p>
+    <w:p/>
+    <w:p>
+      <w:pPr>
+        <w:pStyle w:val="Heading2"/>
+      </w:pPr>
+      <w:r>
+        <w:lastRenderedPageBreak/>
+        <w:t>Quartus synthesis screenshot of fib_good</w:t>
+      </w:r>
+    </w:p>
+    <w:p>
+      <w:r>
         <w:rPr>
           <w:noProof/>
         </w:rPr>
         <w:drawing>
-          <wp:inline distT="0" distB="0" distL="0" distR="0" wp14:anchorId="741E88BE" wp14:editId="097D0339">
-            <wp:extent cx="5943600" cy="2234565"/>
+          <wp:inline distT="0" distB="0" distL="0" distR="0" wp14:anchorId="31E47DF1" wp14:editId="154D73D3">
+            <wp:extent cx="5943600" cy="2923540"/>
             <wp:effectExtent l="0" t="0" r="0" b="0"/>
-            <wp:docPr id="8" name="Picture 8" descr="Text&#10;&#10;Description automatically generated"/>
+            <wp:docPr id="10" name="Picture 10" descr="Graphical user interface, text, application&#10;&#10;Description automatically generated"/>
             <wp:cNvGraphicFramePr>
               <a:graphicFrameLocks xmlns:a="http://schemas.openxmlformats.org/drawingml/2006/main" noChangeAspect="1"/>
             </wp:cNvGraphicFramePr>
@@ -2076,23 +2565,36 @@
               <a:graphicData uri="http://schemas.openxmlformats.org/drawingml/2006/picture">
                 <pic:pic xmlns:pic="http://schemas.openxmlformats.org/drawingml/2006/picture">
                   <pic:nvPicPr>
-                    <pic:cNvPr id="8" name="Picture 8" descr="Text&#10;&#10;Description automatically generated"/>
-                    <pic:cNvPicPr/>
+                    <pic:cNvPr id="10" name="Picture 10" descr="Graphical user interface, text, application&#10;&#10;Description automatically generated"/>
+                    <pic:cNvPicPr>
+                      <a:picLocks noChangeAspect="1" noChangeArrowheads="1"/>
+                    </pic:cNvPicPr>
                   </pic:nvPicPr>
                   <pic:blipFill>
-                    <a:blip r:embed="rId12"/>
+                    <a:blip r:embed="rId11">
+                      <a:extLst>
+                        <a:ext uri="{28A0092B-C50C-407E-A947-70E740481C1C}">
+                          <a14:useLocalDpi xmlns:a14="http://schemas.microsoft.com/office/drawing/2010/main" val="0"/>
+                        </a:ext>
+                      </a:extLst>
+                    </a:blip>
+                    <a:srcRect/>
                     <a:stretch>
                       <a:fillRect/>
                     </a:stretch>
                   </pic:blipFill>
-                  <pic:spPr>
+                  <pic:spPr bwMode="auto">
                     <a:xfrm>
                       <a:off x="0" y="0"/>
-                      <a:ext cx="5943600" cy="2234565"/>
+                      <a:ext cx="5943600" cy="2923540"/>
                     </a:xfrm>
                     <a:prstGeom prst="rect">
                       <a:avLst/>
                     </a:prstGeom>
+                    <a:noFill/>
+                    <a:ln>
+                      <a:noFill/>
+                    </a:ln>
                   </pic:spPr>
                 </pic:pic>
               </a:graphicData>
@@ -2101,53 +2603,9 @@
         </w:drawing>
       </w:r>
     </w:p>
-    <w:p>
-      <w:r>
-        <w:t>Breaks at n = 0x3f</w:t>
-      </w:r>
-    </w:p>
-    <w:p>
-      <w:r>
-        <w:rPr>
-          <w:noProof/>
-        </w:rPr>
-        <w:drawing>
-          <wp:inline distT="0" distB="0" distL="0" distR="0" wp14:anchorId="572DDA01" wp14:editId="15113534">
-            <wp:extent cx="4206605" cy="632515"/>
-            <wp:effectExtent l="0" t="0" r="3810" b="0"/>
-            <wp:docPr id="9" name="Picture 9" descr="Text&#10;&#10;Description automatically generated"/>
-            <wp:cNvGraphicFramePr>
-              <a:graphicFrameLocks xmlns:a="http://schemas.openxmlformats.org/drawingml/2006/main" noChangeAspect="1"/>
-            </wp:cNvGraphicFramePr>
-            <a:graphic xmlns:a="http://schemas.openxmlformats.org/drawingml/2006/main">
-              <a:graphicData uri="http://schemas.openxmlformats.org/drawingml/2006/picture">
-                <pic:pic xmlns:pic="http://schemas.openxmlformats.org/drawingml/2006/picture">
-                  <pic:nvPicPr>
-                    <pic:cNvPr id="9" name="Picture 9" descr="Text&#10;&#10;Description automatically generated"/>
-                    <pic:cNvPicPr/>
-                  </pic:nvPicPr>
-                  <pic:blipFill>
-                    <a:blip r:embed="rId13"/>
-                    <a:stretch>
-                      <a:fillRect/>
-                    </a:stretch>
-                  </pic:blipFill>
-                  <pic:spPr>
-                    <a:xfrm>
-                      <a:off x="0" y="0"/>
-                      <a:ext cx="4206605" cy="632515"/>
-                    </a:xfrm>
-                    <a:prstGeom prst="rect">
-                      <a:avLst/>
-                    </a:prstGeom>
-                  </pic:spPr>
-                </pic:pic>
-              </a:graphicData>
-            </a:graphic>
-          </wp:inline>
-        </w:drawing>
-      </w:r>
-    </w:p>
+    <w:p/>
+    <w:p/>
+    <w:p/>
     <w:sectPr>
       <w:pgSz w:w="12240" w:h="15840"/>
       <w:pgMar w:top="1440" w:right="1440" w:bottom="1440" w:left="1440" w:header="720" w:footer="720" w:gutter="0"/>
@@ -2429,7 +2887,7 @@
   <w:abstractNum w:abstractNumId="3" w15:restartNumberingAfterBreak="0">
     <w:nsid w:val="3B560611"/>
     <w:multiLevelType w:val="hybridMultilevel"/>
-    <w:tmpl w:val="569E5702"/>
+    <w:tmpl w:val="064266B2"/>
     <w:lvl w:ilvl="0" w:tplc="2F58CA24">
       <w:numFmt w:val="bullet"/>
       <w:lvlText w:val="-"/>
@@ -3124,6 +3582,15 @@
       <w:spacing w:val="15"/>
     </w:rPr>
   </w:style>
+  <w:style w:type="paragraph" w:styleId="NoSpacing">
+    <w:name w:val="No Spacing"/>
+    <w:uiPriority w:val="1"/>
+    <w:qFormat/>
+    <w:rsid w:val="00961B99"/>
+    <w:pPr>
+      <w:spacing w:after="0" w:line="240" w:lineRule="auto"/>
+    </w:pPr>
+  </w:style>
 </w:styles>
 </file>
 

</xml_diff>

<commit_message>
added to report, testing for more screenshots
</commit_message>
<xml_diff>
--- a/lab2/report.docx
+++ b/lab2/report.docx
@@ -44,8 +44,16 @@
           <w:ilvl w:val="0"/>
           <w:numId w:val="6"/>
         </w:numPr>
-      </w:pPr>
-      <w:r>
+        <w:rPr>
+          <w:sz w:val="20"/>
+          <w:szCs w:val="20"/>
+        </w:rPr>
+      </w:pPr>
+      <w:r>
+        <w:rPr>
+          <w:sz w:val="20"/>
+          <w:szCs w:val="20"/>
+        </w:rPr>
         <w:t>Random Test for 1000 tests</w:t>
       </w:r>
     </w:p>
@@ -56,8 +64,16 @@
           <w:ilvl w:val="0"/>
           <w:numId w:val="6"/>
         </w:numPr>
-      </w:pPr>
-      <w:r>
+        <w:rPr>
+          <w:sz w:val="20"/>
+          <w:szCs w:val="20"/>
+        </w:rPr>
+      </w:pPr>
+      <w:r>
+        <w:rPr>
+          <w:sz w:val="20"/>
+          <w:szCs w:val="20"/>
+        </w:rPr>
         <w:t>Consecutive Test for 200 Tests</w:t>
       </w:r>
     </w:p>
@@ -68,8 +84,16 @@
           <w:ilvl w:val="0"/>
           <w:numId w:val="6"/>
         </w:numPr>
-      </w:pPr>
-      <w:r>
+        <w:rPr>
+          <w:sz w:val="20"/>
+          <w:szCs w:val="20"/>
+        </w:rPr>
+      </w:pPr>
+      <w:r>
+        <w:rPr>
+          <w:sz w:val="20"/>
+          <w:szCs w:val="20"/>
+        </w:rPr>
         <w:t>Repeats 4 Times</w:t>
       </w:r>
     </w:p>
@@ -80,8 +104,16 @@
           <w:ilvl w:val="0"/>
           <w:numId w:val="6"/>
         </w:numPr>
-      </w:pPr>
-      <w:r>
+        <w:rPr>
+          <w:sz w:val="20"/>
+          <w:szCs w:val="20"/>
+        </w:rPr>
+      </w:pPr>
+      <w:r>
+        <w:rPr>
+          <w:sz w:val="20"/>
+          <w:szCs w:val="20"/>
+        </w:rPr>
         <w:t>Watchdog to Check for Done and Break simulation if TIMEOUT</w:t>
       </w:r>
     </w:p>
@@ -92,8 +124,16 @@
           <w:ilvl w:val="0"/>
           <w:numId w:val="6"/>
         </w:numPr>
-      </w:pPr>
-      <w:r>
+        <w:rPr>
+          <w:sz w:val="20"/>
+          <w:szCs w:val="20"/>
+        </w:rPr>
+      </w:pPr>
+      <w:r>
+        <w:rPr>
+          <w:sz w:val="20"/>
+          <w:szCs w:val="20"/>
+        </w:rPr>
         <w:t>Scoreboard checks internal signals against the signals used in the result model</w:t>
       </w:r>
     </w:p>
@@ -104,9 +144,124 @@
           <w:ilvl w:val="1"/>
           <w:numId w:val="6"/>
         </w:numPr>
-      </w:pPr>
-      <w:r>
+        <w:rPr>
+          <w:sz w:val="20"/>
+          <w:szCs w:val="20"/>
+        </w:rPr>
+      </w:pPr>
+      <w:r>
+        <w:rPr>
+          <w:sz w:val="20"/>
+          <w:szCs w:val="20"/>
+        </w:rPr>
         <w:t xml:space="preserve">Checks if signals are cleared/reset </w:t>
+      </w:r>
+    </w:p>
+    <w:p>
+      <w:pPr>
+        <w:pStyle w:val="Heading2"/>
+        <w:numPr>
+          <w:ilvl w:val="2"/>
+          <w:numId w:val="6"/>
+        </w:numPr>
+        <w:rPr>
+          <w:sz w:val="20"/>
+          <w:szCs w:val="20"/>
+        </w:rPr>
+      </w:pPr>
+      <w:r>
+        <w:rPr>
+          <w:sz w:val="20"/>
+          <w:szCs w:val="20"/>
+        </w:rPr>
+        <w:t>Waits for cycle after an Active event (go = 1 when inactive</w:t>
+      </w:r>
+      <w:proofErr w:type="gramStart"/>
+      <w:r>
+        <w:rPr>
+          <w:sz w:val="20"/>
+          <w:szCs w:val="20"/>
+        </w:rPr>
+        <w:t>), and</w:t>
+      </w:r>
+      <w:proofErr w:type="gramEnd"/>
+      <w:r>
+        <w:rPr>
+          <w:sz w:val="20"/>
+          <w:szCs w:val="20"/>
+        </w:rPr>
+        <w:t xml:space="preserve"> saves the current </w:t>
+      </w:r>
+      <w:proofErr w:type="spellStart"/>
+      <w:r>
+        <w:rPr>
+          <w:sz w:val="20"/>
+          <w:szCs w:val="20"/>
+        </w:rPr>
+        <w:t>bfm</w:t>
+      </w:r>
+      <w:proofErr w:type="spellEnd"/>
+      <w:r>
+        <w:rPr>
+          <w:sz w:val="20"/>
+          <w:szCs w:val="20"/>
+        </w:rPr>
+        <w:t xml:space="preserve"> value for each signal (</w:t>
+      </w:r>
+      <w:proofErr w:type="spellStart"/>
+      <w:r>
+        <w:rPr>
+          <w:sz w:val="20"/>
+          <w:szCs w:val="20"/>
+        </w:rPr>
+        <w:t>i_r</w:t>
+      </w:r>
+      <w:proofErr w:type="spellEnd"/>
+      <w:r>
+        <w:rPr>
+          <w:sz w:val="20"/>
+          <w:szCs w:val="20"/>
+        </w:rPr>
+        <w:t xml:space="preserve">, </w:t>
+      </w:r>
+      <w:proofErr w:type="spellStart"/>
+      <w:r>
+        <w:rPr>
+          <w:sz w:val="20"/>
+          <w:szCs w:val="20"/>
+        </w:rPr>
+        <w:t>x_r</w:t>
+      </w:r>
+      <w:proofErr w:type="spellEnd"/>
+      <w:r>
+        <w:rPr>
+          <w:sz w:val="20"/>
+          <w:szCs w:val="20"/>
+        </w:rPr>
+        <w:t xml:space="preserve">, </w:t>
+      </w:r>
+      <w:proofErr w:type="spellStart"/>
+      <w:r>
+        <w:rPr>
+          <w:sz w:val="20"/>
+          <w:szCs w:val="20"/>
+        </w:rPr>
+        <w:t>y_r</w:t>
+      </w:r>
+      <w:proofErr w:type="spellEnd"/>
+      <w:r>
+        <w:rPr>
+          <w:sz w:val="20"/>
+          <w:szCs w:val="20"/>
+        </w:rPr>
+        <w:t xml:space="preserve">) and puts it in the scoreboard. This is because the signals </w:t>
+      </w:r>
+      <w:r>
+        <w:rPr>
+          <w:sz w:val="20"/>
+          <w:szCs w:val="20"/>
+        </w:rPr>
+        <w:t xml:space="preserve">should get reset when there is an active event, but they are registered, so they will be reset on the next cycle. </w:t>
       </w:r>
     </w:p>
     <w:p>
@@ -116,16 +271,314 @@
           <w:ilvl w:val="1"/>
           <w:numId w:val="6"/>
         </w:numPr>
-      </w:pPr>
-      <w:r>
+        <w:rPr>
+          <w:sz w:val="20"/>
+          <w:szCs w:val="20"/>
+        </w:rPr>
+      </w:pPr>
+      <w:r>
+        <w:rPr>
+          <w:sz w:val="20"/>
+          <w:szCs w:val="20"/>
+        </w:rPr>
         <w:t>Checks if signal is the same upon completion</w:t>
       </w:r>
     </w:p>
     <w:p>
       <w:pPr>
+        <w:pStyle w:val="Heading2"/>
+        <w:numPr>
+          <w:ilvl w:val="1"/>
+          <w:numId w:val="6"/>
+        </w:numPr>
+        <w:rPr>
+          <w:sz w:val="20"/>
+          <w:szCs w:val="20"/>
+        </w:rPr>
+      </w:pPr>
+      <w:r>
+        <w:rPr>
+          <w:sz w:val="20"/>
+          <w:szCs w:val="20"/>
+        </w:rPr>
+        <w:t xml:space="preserve">Added signals into </w:t>
+      </w:r>
+      <w:proofErr w:type="spellStart"/>
+      <w:r>
+        <w:rPr>
+          <w:sz w:val="20"/>
+          <w:szCs w:val="20"/>
+        </w:rPr>
+        <w:t>bfm</w:t>
+      </w:r>
+      <w:proofErr w:type="spellEnd"/>
+      <w:r>
+        <w:rPr>
+          <w:sz w:val="20"/>
+          <w:szCs w:val="20"/>
+        </w:rPr>
+        <w:t xml:space="preserve"> from </w:t>
+      </w:r>
+      <w:proofErr w:type="spellStart"/>
+      <w:r>
+        <w:rPr>
+          <w:sz w:val="20"/>
+          <w:szCs w:val="20"/>
+        </w:rPr>
+        <w:t>DUT.top</w:t>
+      </w:r>
+      <w:proofErr w:type="spellEnd"/>
+    </w:p>
+    <w:p>
+      <w:pPr>
+        <w:pStyle w:val="Heading2"/>
+        <w:numPr>
+          <w:ilvl w:val="1"/>
+          <w:numId w:val="6"/>
+        </w:numPr>
+        <w:rPr>
+          <w:sz w:val="20"/>
+          <w:szCs w:val="20"/>
+        </w:rPr>
+      </w:pPr>
+      <w:r>
+        <w:rPr>
+          <w:sz w:val="20"/>
+          <w:szCs w:val="20"/>
+        </w:rPr>
+        <w:t xml:space="preserve">Keeps score in scoreboard for the clearing of signals on a start event in the start monitor, and </w:t>
+      </w:r>
+      <w:proofErr w:type="gramStart"/>
+      <w:r>
+        <w:rPr>
+          <w:sz w:val="20"/>
+          <w:szCs w:val="20"/>
+        </w:rPr>
+        <w:t>the final result</w:t>
+      </w:r>
+      <w:proofErr w:type="gramEnd"/>
+      <w:r>
+        <w:rPr>
+          <w:sz w:val="20"/>
+          <w:szCs w:val="20"/>
+        </w:rPr>
+        <w:t xml:space="preserve"> of the signals using the done monitor. </w:t>
+      </w:r>
+    </w:p>
+    <w:p>
+      <w:pPr>
+        <w:pStyle w:val="Heading2"/>
+        <w:numPr>
+          <w:ilvl w:val="0"/>
+          <w:numId w:val="6"/>
+        </w:numPr>
+        <w:rPr>
+          <w:sz w:val="20"/>
+          <w:szCs w:val="20"/>
+        </w:rPr>
+      </w:pPr>
+      <w:r>
+        <w:rPr>
+          <w:sz w:val="20"/>
+          <w:szCs w:val="20"/>
+        </w:rPr>
+        <w:t xml:space="preserve">The theoretical model signals are truncated to the OUTPUT_WIDTH before comparing with the signals from the fib entity, because an overflow check was already made. </w:t>
+      </w:r>
+    </w:p>
+    <w:p>
+      <w:pPr>
+        <w:pStyle w:val="Heading2"/>
+        <w:numPr>
+          <w:ilvl w:val="0"/>
+          <w:numId w:val="6"/>
+        </w:numPr>
+        <w:rPr>
+          <w:sz w:val="20"/>
+          <w:szCs w:val="20"/>
+        </w:rPr>
+      </w:pPr>
+      <w:r>
+        <w:rPr>
+          <w:sz w:val="20"/>
+          <w:szCs w:val="20"/>
+        </w:rPr>
+        <w:t>Assertions</w:t>
+      </w:r>
+    </w:p>
+    <w:p>
+      <w:pPr>
+        <w:pStyle w:val="Heading2"/>
+        <w:numPr>
+          <w:ilvl w:val="1"/>
+          <w:numId w:val="6"/>
+        </w:numPr>
+        <w:rPr>
+          <w:sz w:val="20"/>
+          <w:szCs w:val="20"/>
+        </w:rPr>
+      </w:pPr>
+      <w:r>
+        <w:rPr>
+          <w:sz w:val="20"/>
+          <w:szCs w:val="20"/>
+        </w:rPr>
+        <w:t>Assert if go and done are both asserted, done should be cleared on the next cycle</w:t>
+      </w:r>
+    </w:p>
+    <w:p>
+      <w:pPr>
+        <w:pStyle w:val="Heading2"/>
+        <w:numPr>
+          <w:ilvl w:val="1"/>
+          <w:numId w:val="6"/>
+        </w:numPr>
+        <w:rPr>
+          <w:sz w:val="20"/>
+          <w:szCs w:val="20"/>
+        </w:rPr>
+      </w:pPr>
+      <w:r>
+        <w:rPr>
+          <w:sz w:val="20"/>
+          <w:szCs w:val="20"/>
+        </w:rPr>
+        <w:t>If done is asserted, but go is not asserted, done should remain true</w:t>
+      </w:r>
+      <w:r>
+        <w:rPr>
+          <w:sz w:val="20"/>
+          <w:szCs w:val="20"/>
+        </w:rPr>
+        <w:t xml:space="preserve"> (stable)</w:t>
+      </w:r>
+    </w:p>
+    <w:p>
+      <w:pPr>
+        <w:pStyle w:val="Heading2"/>
+        <w:numPr>
+          <w:ilvl w:val="1"/>
+          <w:numId w:val="6"/>
+        </w:numPr>
+        <w:rPr>
+          <w:sz w:val="20"/>
+          <w:szCs w:val="20"/>
+        </w:rPr>
+      </w:pPr>
+      <w:r>
+        <w:rPr>
+          <w:sz w:val="20"/>
+          <w:szCs w:val="20"/>
+        </w:rPr>
+        <w:t>If done is cleared, then go should have been asserted on the previous cycle</w:t>
+      </w:r>
+    </w:p>
+    <w:p>
+      <w:pPr>
+        <w:pStyle w:val="Heading2"/>
+        <w:numPr>
+          <w:ilvl w:val="1"/>
+          <w:numId w:val="6"/>
+        </w:numPr>
+        <w:rPr>
+          <w:sz w:val="20"/>
+          <w:szCs w:val="20"/>
+        </w:rPr>
+      </w:pPr>
+      <w:r>
+        <w:rPr>
+          <w:sz w:val="20"/>
+          <w:szCs w:val="20"/>
+        </w:rPr>
+        <w:t>Go must be cleared for done to be asserted</w:t>
+      </w:r>
+    </w:p>
+    <w:p>
+      <w:pPr>
+        <w:pStyle w:val="Heading2"/>
+        <w:numPr>
+          <w:ilvl w:val="1"/>
+          <w:numId w:val="6"/>
+        </w:numPr>
+        <w:rPr>
+          <w:sz w:val="20"/>
+          <w:szCs w:val="20"/>
+        </w:rPr>
+      </w:pPr>
+      <w:r>
+        <w:rPr>
+          <w:sz w:val="20"/>
+          <w:szCs w:val="20"/>
+        </w:rPr>
+        <w:t>Upon completion (</w:t>
+      </w:r>
+      <w:proofErr w:type="spellStart"/>
+      <w:proofErr w:type="gramStart"/>
+      <w:r>
+        <w:rPr>
+          <w:sz w:val="20"/>
+          <w:szCs w:val="20"/>
+        </w:rPr>
+        <w:t>ie</w:t>
+      </w:r>
+      <w:proofErr w:type="spellEnd"/>
+      <w:proofErr w:type="gramEnd"/>
+      <w:r>
+        <w:rPr>
+          <w:sz w:val="20"/>
+          <w:szCs w:val="20"/>
+        </w:rPr>
+        <w:t xml:space="preserve"> done = 1), result and overflow retain their values until the circuit is restarted</w:t>
+      </w:r>
+    </w:p>
+    <w:p>
+      <w:pPr>
+        <w:pStyle w:val="Heading2"/>
+      </w:pPr>
+    </w:p>
+    <w:p>
+      <w:pPr>
+        <w:pStyle w:val="Heading2"/>
+      </w:pPr>
+    </w:p>
+    <w:p>
+      <w:pPr>
+        <w:pStyle w:val="Heading2"/>
+      </w:pPr>
+    </w:p>
+    <w:p>
+      <w:pPr>
+        <w:pStyle w:val="Heading2"/>
+      </w:pPr>
+    </w:p>
+    <w:p>
+      <w:pPr>
         <w:pStyle w:val="Heading1"/>
       </w:pPr>
-      <w:r>
+    </w:p>
+    <w:p>
+      <w:pPr>
+        <w:pStyle w:val="Heading1"/>
+      </w:pPr>
+    </w:p>
+    <w:p>
+      <w:pPr>
+        <w:rPr>
+          <w:rFonts w:asciiTheme="majorHAnsi" w:eastAsiaTheme="majorEastAsia" w:hAnsiTheme="majorHAnsi" w:cstheme="majorBidi"/>
+          <w:color w:val="2F5496" w:themeColor="accent1" w:themeShade="BF"/>
+          <w:sz w:val="32"/>
+          <w:szCs w:val="32"/>
+        </w:rPr>
+      </w:pPr>
+      <w:r>
+        <w:br w:type="page"/>
+      </w:r>
+    </w:p>
+    <w:p>
+      <w:pPr>
+        <w:pStyle w:val="Heading1"/>
+      </w:pPr>
+      <w:r>
+        <w:lastRenderedPageBreak/>
         <w:t>Bugs with done signal</w:t>
       </w:r>
     </w:p>
@@ -663,7 +1116,6 @@
         <w:rPr>
           <w:noProof/>
         </w:rPr>
-        <w:lastRenderedPageBreak/>
         <w:drawing>
           <wp:inline distT="0" distB="0" distL="0" distR="0" wp14:anchorId="647A01A5" wp14:editId="7E186C50">
             <wp:extent cx="5943600" cy="3966845"/>
@@ -702,11 +1154,6 @@
       </w:r>
     </w:p>
     <w:p>
-      <w:r>
-        <w:br w:type="page"/>
-      </w:r>
-    </w:p>
-    <w:p>
       <w:pPr>
         <w:pStyle w:val="Heading2"/>
         <w:numPr>
@@ -1487,9 +1934,23 @@
     <w:p/>
     <w:p>
       <w:pPr>
+        <w:rPr>
+          <w:rFonts w:asciiTheme="majorHAnsi" w:eastAsiaTheme="majorEastAsia" w:hAnsiTheme="majorHAnsi" w:cstheme="majorBidi"/>
+          <w:color w:val="2F5496" w:themeColor="accent1" w:themeShade="BF"/>
+          <w:sz w:val="32"/>
+          <w:szCs w:val="32"/>
+        </w:rPr>
+      </w:pPr>
+      <w:r>
+        <w:br w:type="page"/>
+      </w:r>
+    </w:p>
+    <w:p>
+      <w:pPr>
         <w:pStyle w:val="Heading1"/>
       </w:pPr>
       <w:r>
+        <w:lastRenderedPageBreak/>
         <w:t>Bug: Result register changes when circuit done</w:t>
       </w:r>
     </w:p>
@@ -2505,7 +2966,6 @@
         <w:rPr>
           <w:noProof/>
         </w:rPr>
-        <w:lastRenderedPageBreak/>
         <w:drawing>
           <wp:inline distT="0" distB="0" distL="0" distR="0" wp14:anchorId="6D614CD7" wp14:editId="2BE1D6F9">
             <wp:extent cx="5943600" cy="2684780"/>
@@ -2545,9 +3005,23 @@
     </w:p>
     <w:p>
       <w:pPr>
+        <w:rPr>
+          <w:rFonts w:asciiTheme="majorHAnsi" w:eastAsiaTheme="majorEastAsia" w:hAnsiTheme="majorHAnsi" w:cstheme="majorBidi"/>
+          <w:color w:val="2F5496" w:themeColor="accent1" w:themeShade="BF"/>
+          <w:sz w:val="32"/>
+          <w:szCs w:val="32"/>
+        </w:rPr>
+      </w:pPr>
+      <w:r>
+        <w:br w:type="page"/>
+      </w:r>
+    </w:p>
+    <w:p>
+      <w:pPr>
         <w:pStyle w:val="Heading1"/>
       </w:pPr>
       <w:r>
+        <w:lastRenderedPageBreak/>
         <w:t>Bug: Circuit reacts to changes on the input</w:t>
       </w:r>
     </w:p>
@@ -2607,7 +3081,6 @@
         <w:rPr>
           <w:noProof/>
         </w:rPr>
-        <w:lastRenderedPageBreak/>
         <w:drawing>
           <wp:inline distT="0" distB="0" distL="0" distR="0" wp14:anchorId="6190AFBF" wp14:editId="0AEF0DB2">
             <wp:extent cx="5943600" cy="3298825"/>
@@ -2876,13 +3349,199 @@
         <w:t>Moved done assertions to proper states to follow guidelines on done signal</w:t>
       </w:r>
     </w:p>
+    <w:p>
+      <w:pPr>
+        <w:pStyle w:val="ListParagraph"/>
+        <w:numPr>
+          <w:ilvl w:val="0"/>
+          <w:numId w:val="1"/>
+        </w:numPr>
+      </w:pPr>
+      <w:r>
+        <w:t>Reset overflow on circuit reset (if overflow retains value = 1, when in fact it was a 0.)</w:t>
+      </w:r>
+    </w:p>
+    <w:p>
+      <w:pPr>
+        <w:pStyle w:val="ListParagraph"/>
+        <w:numPr>
+          <w:ilvl w:val="0"/>
+          <w:numId w:val="1"/>
+        </w:numPr>
+      </w:pPr>
+      <w:r>
+        <w:t>Removed default COND state if go = 1 outside of the case statement</w:t>
+      </w:r>
+    </w:p>
+    <w:p>
+      <w:pPr>
+        <w:pStyle w:val="ListParagraph"/>
+        <w:numPr>
+          <w:ilvl w:val="0"/>
+          <w:numId w:val="1"/>
+        </w:numPr>
+      </w:pPr>
+      <w:r>
+        <w:t>Casted to proper number of bits</w:t>
+      </w:r>
+    </w:p>
+    <w:p>
+      <w:pPr>
+        <w:pStyle w:val="ListParagraph"/>
+        <w:numPr>
+          <w:ilvl w:val="0"/>
+          <w:numId w:val="1"/>
+        </w:numPr>
+      </w:pPr>
+      <w:r>
+        <w:t>Defined that go must return to 0 to start another execution</w:t>
+      </w:r>
+    </w:p>
+    <w:p>
+      <w:pPr>
+        <w:pStyle w:val="ListParagraph"/>
+        <w:numPr>
+          <w:ilvl w:val="0"/>
+          <w:numId w:val="1"/>
+        </w:numPr>
+      </w:pPr>
+      <w:r>
+        <w:t xml:space="preserve">Define that </w:t>
+      </w:r>
+      <w:proofErr w:type="spellStart"/>
+      <w:r>
+        <w:t>i_r</w:t>
+      </w:r>
+      <w:proofErr w:type="spellEnd"/>
+      <w:r>
+        <w:t xml:space="preserve"> must be greater than or equal to 3 to initiate computation (solves infinite loop for </w:t>
+      </w:r>
+      <w:proofErr w:type="spellStart"/>
+      <w:r>
+        <w:t>i_r</w:t>
+      </w:r>
+      <w:proofErr w:type="spellEnd"/>
+      <w:r>
+        <w:t xml:space="preserve"> incrementing passed maximum number back to 0)</w:t>
+      </w:r>
+    </w:p>
+    <w:p>
+      <w:pPr>
+        <w:pStyle w:val="ListParagraph"/>
+        <w:numPr>
+          <w:ilvl w:val="0"/>
+          <w:numId w:val="1"/>
+        </w:numPr>
+      </w:pPr>
+      <w:r>
+        <w:t>Saved n as a register to prevent changes in circuit (</w:t>
+      </w:r>
+      <w:proofErr w:type="spellStart"/>
+      <w:r>
+        <w:t>n_r</w:t>
+      </w:r>
+      <w:proofErr w:type="spellEnd"/>
+      <w:r>
+        <w:t>)</w:t>
+      </w:r>
+    </w:p>
+    <w:p>
+      <w:pPr>
+        <w:pStyle w:val="ListParagraph"/>
+        <w:numPr>
+          <w:ilvl w:val="0"/>
+          <w:numId w:val="1"/>
+        </w:numPr>
+      </w:pPr>
+      <w:r>
+        <w:t xml:space="preserve">Added slice for </w:t>
+      </w:r>
+      <w:proofErr w:type="spellStart"/>
+      <w:r>
+        <w:t>y_r</w:t>
+      </w:r>
+      <w:proofErr w:type="spellEnd"/>
+      <w:r>
+        <w:t xml:space="preserve"> &lt;= </w:t>
+      </w:r>
+      <w:proofErr w:type="spellStart"/>
+      <w:r>
+        <w:t>full_add_r</w:t>
+      </w:r>
+      <w:proofErr w:type="spellEnd"/>
+      <w:r>
+        <w:t>[OUTPUT_WIDTH-1:0] so it only takes OUTPUT_WIDTH bits</w:t>
+      </w:r>
+    </w:p>
+    <w:p>
+      <w:pPr>
+        <w:ind w:left="360"/>
+      </w:pPr>
+    </w:p>
     <w:p/>
     <w:p>
       <w:pPr>
         <w:pStyle w:val="Heading2"/>
       </w:pPr>
+      <w:proofErr w:type="spellStart"/>
       <w:r>
         <w:lastRenderedPageBreak/>
+        <w:t>Modelsim</w:t>
+      </w:r>
+      <w:proofErr w:type="spellEnd"/>
+      <w:r>
+        <w:t xml:space="preserve"> Transcript screenshot of </w:t>
+      </w:r>
+      <w:proofErr w:type="spellStart"/>
+      <w:r>
+        <w:t>fib_good</w:t>
+      </w:r>
+      <w:proofErr w:type="spellEnd"/>
+    </w:p>
+    <w:p>
+      <w:r>
+        <w:drawing>
+          <wp:inline distT="0" distB="0" distL="0" distR="0" wp14:anchorId="37E641B1" wp14:editId="1772EB76">
+            <wp:extent cx="4092295" cy="2248095"/>
+            <wp:effectExtent l="0" t="0" r="3810" b="0"/>
+            <wp:docPr id="6" name="Picture 6" descr="Text&#10;&#10;Description automatically generated"/>
+            <wp:cNvGraphicFramePr>
+              <a:graphicFrameLocks xmlns:a="http://schemas.openxmlformats.org/drawingml/2006/main" noChangeAspect="1"/>
+            </wp:cNvGraphicFramePr>
+            <a:graphic xmlns:a="http://schemas.openxmlformats.org/drawingml/2006/main">
+              <a:graphicData uri="http://schemas.openxmlformats.org/drawingml/2006/picture">
+                <pic:pic xmlns:pic="http://schemas.openxmlformats.org/drawingml/2006/picture">
+                  <pic:nvPicPr>
+                    <pic:cNvPr id="6" name="Picture 6" descr="Text&#10;&#10;Description automatically generated"/>
+                    <pic:cNvPicPr/>
+                  </pic:nvPicPr>
+                  <pic:blipFill>
+                    <a:blip r:embed="rId11"/>
+                    <a:stretch>
+                      <a:fillRect/>
+                    </a:stretch>
+                  </pic:blipFill>
+                  <pic:spPr>
+                    <a:xfrm>
+                      <a:off x="0" y="0"/>
+                      <a:ext cx="4092295" cy="2248095"/>
+                    </a:xfrm>
+                    <a:prstGeom prst="rect">
+                      <a:avLst/>
+                    </a:prstGeom>
+                  </pic:spPr>
+                </pic:pic>
+              </a:graphicData>
+            </a:graphic>
+          </wp:inline>
+        </w:drawing>
+      </w:r>
+    </w:p>
+    <w:p>
+      <w:pPr>
+        <w:pStyle w:val="Heading2"/>
+      </w:pPr>
+      <w:r>
         <w:t>Quartus synthesis screenshot of fib_good</w:t>
       </w:r>
     </w:p>
@@ -2909,7 +3568,7 @@
                     </pic:cNvPicPr>
                   </pic:nvPicPr>
                   <pic:blipFill>
-                    <a:blip r:embed="rId11">
+                    <a:blip r:embed="rId12">
                       <a:extLst>
                         <a:ext uri="{28A0092B-C50C-407E-A947-70E740481C1C}">
                           <a14:useLocalDpi xmlns:a14="http://schemas.microsoft.com/office/drawing/2010/main" val="0"/>
@@ -3136,7 +3795,7 @@
   <w:abstractNum w:abstractNumId="2" w15:restartNumberingAfterBreak="0">
     <w:nsid w:val="1875687E"/>
     <w:multiLevelType w:val="hybridMultilevel"/>
-    <w:tmpl w:val="49BC052E"/>
+    <w:tmpl w:val="406E0F30"/>
     <w:lvl w:ilvl="0" w:tplc="0409000F">
       <w:start w:val="1"/>
       <w:numFmt w:val="decimal"/>
@@ -3155,7 +3814,7 @@
         <w:ind w:left="1440" w:hanging="360"/>
       </w:pPr>
     </w:lvl>
-    <w:lvl w:ilvl="2" w:tplc="0409001B" w:tentative="1">
+    <w:lvl w:ilvl="2" w:tplc="0409001B">
       <w:start w:val="1"/>
       <w:numFmt w:val="lowerRoman"/>
       <w:lvlText w:val="%3."/>

</xml_diff>

<commit_message>
Adding report.pdf final and changing to fib_good
</commit_message>
<xml_diff>
--- a/lab2/report.docx
+++ b/lab2/report.docx
@@ -3242,19 +3242,100 @@
     </w:p>
     <w:p>
       <w:pPr>
-        <w:rPr>
-          <w:sz w:val="16"/>
-          <w:szCs w:val="16"/>
-        </w:rPr>
-      </w:pPr>
-    </w:p>
-    <w:p>
-      <w:pPr>
         <w:pStyle w:val="Heading1"/>
       </w:pPr>
       <w:r>
-        <w:t>Bugs fixed in fib_good</w:t>
-      </w:r>
+        <w:t>Number of Errors from Scoreboard</w:t>
+      </w:r>
+    </w:p>
+    <w:p>
+      <w:r>
+        <w:drawing>
+          <wp:inline distT="0" distB="0" distL="0" distR="0" wp14:anchorId="4ABD58A0" wp14:editId="0488632A">
+            <wp:extent cx="3200400" cy="2273300"/>
+            <wp:effectExtent l="0" t="0" r="0" b="0"/>
+            <wp:docPr id="8" name="Picture 8" descr="Text&#10;&#10;Description automatically generated"/>
+            <wp:cNvGraphicFramePr>
+              <a:graphicFrameLocks xmlns:a="http://schemas.openxmlformats.org/drawingml/2006/main" noChangeAspect="1"/>
+            </wp:cNvGraphicFramePr>
+            <a:graphic xmlns:a="http://schemas.openxmlformats.org/drawingml/2006/main">
+              <a:graphicData uri="http://schemas.openxmlformats.org/drawingml/2006/picture">
+                <pic:pic xmlns:pic="http://schemas.openxmlformats.org/drawingml/2006/picture">
+                  <pic:nvPicPr>
+                    <pic:cNvPr id="8" name="Picture 8" descr="Text&#10;&#10;Description automatically generated"/>
+                    <pic:cNvPicPr/>
+                  </pic:nvPicPr>
+                  <pic:blipFill rotWithShape="1">
+                    <a:blip r:embed="rId11"/>
+                    <a:srcRect l="1160" t="1553" r="1392" b="5796"/>
+                    <a:stretch/>
+                  </pic:blipFill>
+                  <pic:spPr bwMode="auto">
+                    <a:xfrm>
+                      <a:off x="0" y="0"/>
+                      <a:ext cx="3200679" cy="2273498"/>
+                    </a:xfrm>
+                    <a:prstGeom prst="rect">
+                      <a:avLst/>
+                    </a:prstGeom>
+                    <a:ln>
+                      <a:noFill/>
+                    </a:ln>
+                    <a:extLst>
+                      <a:ext uri="{53640926-AAD7-44D8-BBD7-CCE9431645EC}">
+                        <a14:shadowObscured xmlns:a14="http://schemas.microsoft.com/office/drawing/2010/main"/>
+                      </a:ext>
+                    </a:extLst>
+                  </pic:spPr>
+                </pic:pic>
+              </a:graphicData>
+            </a:graphic>
+          </wp:inline>
+        </w:drawing>
+      </w:r>
+    </w:p>
+    <w:p>
+      <w:pPr>
+        <w:rPr>
+          <w:sz w:val="16"/>
+          <w:szCs w:val="16"/>
+        </w:rPr>
+      </w:pPr>
+    </w:p>
+    <w:p>
+      <w:pPr>
+        <w:rPr>
+          <w:sz w:val="16"/>
+          <w:szCs w:val="16"/>
+        </w:rPr>
+      </w:pPr>
+    </w:p>
+    <w:p>
+      <w:pPr>
+        <w:rPr>
+          <w:rFonts w:asciiTheme="majorHAnsi" w:eastAsiaTheme="majorEastAsia" w:hAnsiTheme="majorHAnsi" w:cstheme="majorBidi"/>
+          <w:color w:val="2F5496" w:themeColor="accent1" w:themeShade="BF"/>
+          <w:sz w:val="32"/>
+          <w:szCs w:val="32"/>
+        </w:rPr>
+      </w:pPr>
+      <w:r>
+        <w:br w:type="page"/>
+      </w:r>
+    </w:p>
+    <w:p>
+      <w:pPr>
+        <w:pStyle w:val="Heading1"/>
+      </w:pPr>
+      <w:r>
+        <w:lastRenderedPageBreak/>
+        <w:t xml:space="preserve">Bugs fixed in </w:t>
+      </w:r>
+      <w:proofErr w:type="spellStart"/>
+      <w:r>
+        <w:t>fib_good</w:t>
+      </w:r>
+      <w:proofErr w:type="spellEnd"/>
     </w:p>
     <w:p>
       <w:r>
@@ -3485,7 +3566,6 @@
       </w:pPr>
       <w:proofErr w:type="spellStart"/>
       <w:r>
-        <w:lastRenderedPageBreak/>
         <w:t>Modelsim</w:t>
       </w:r>
       <w:proofErr w:type="spellEnd"/>
@@ -3500,6 +3580,9 @@
     </w:p>
     <w:p>
       <w:r>
+        <w:rPr>
+          <w:noProof/>
+        </w:rPr>
         <w:drawing>
           <wp:inline distT="0" distB="0" distL="0" distR="0" wp14:anchorId="37E641B1" wp14:editId="1772EB76">
             <wp:extent cx="4092295" cy="2248095"/>
@@ -3516,7 +3599,7 @@
                     <pic:cNvPicPr/>
                   </pic:nvPicPr>
                   <pic:blipFill>
-                    <a:blip r:embed="rId11"/>
+                    <a:blip r:embed="rId12"/>
                     <a:stretch>
                       <a:fillRect/>
                     </a:stretch>
@@ -3542,6 +3625,7 @@
         <w:pStyle w:val="Heading2"/>
       </w:pPr>
       <w:r>
+        <w:lastRenderedPageBreak/>
         <w:t>Quartus synthesis screenshot of fib_good</w:t>
       </w:r>
     </w:p>
@@ -3568,7 +3652,7 @@
                     </pic:cNvPicPr>
                   </pic:nvPicPr>
                   <pic:blipFill>
-                    <a:blip r:embed="rId12">
+                    <a:blip r:embed="rId13">
                       <a:extLst>
                         <a:ext uri="{28A0092B-C50C-407E-A947-70E740481C1C}">
                           <a14:useLocalDpi xmlns:a14="http://schemas.microsoft.com/office/drawing/2010/main" val="0"/>

</xml_diff>